<commit_message>
Title Page Processing - Using XML approach
</commit_message>
<xml_diff>
--- a/App-1.docx
+++ b/App-1.docx
@@ -6,15 +6,21 @@
       <w:pPr>
         <w:pStyle w:val="Heading2"/>
       </w:pPr>
+      <w:proofErr w:type="spellStart"/>
+      <w:proofErr w:type="spellEnd"/>
       <w:r>
-        <w:t>Placeholder</w:t>
+        <w:rPr/>
+        <w:t>Placeholder MyApp1</w:t>
       </w:r>
     </w:p>
     <w:p>
       <w:pPr>
         <w:pStyle w:val="BodyText"/>
       </w:pPr>
+      <w:proofErr w:type="spellStart"/>
+      <w:proofErr w:type="spellEnd"/>
       <w:r>
+        <w:rPr/>
         <w:t>App Name: MyApp1</w:t>
       </w:r>
     </w:p>
@@ -23,7 +29,10 @@
         <w:pStyle w:val="BodyText"/>
       </w:pPr>
       <w:r>
-        <w:t>Server Name: MyApp1-Server</w:t>
+        <w:t xml:space="preserve">Server Name: </w:t>
+      </w:r>
+      <w:r>
+        <w:t>MyApp1-Server</w:t>
       </w:r>
     </w:p>
     <w:p>
@@ -94,6 +103,12 @@
             <w:tcW w:w="4789" w:type="dxa"/>
           </w:tcPr>
           <w:p>
+            <w:pPr>
+              <w:pStyle w:val="BodyText"/>
+              <w:ind w:left="0"/>
+            </w:pPr>
+            <w:proofErr w:type="spellStart"/>
+            <w:proofErr w:type="spellEnd"/>
             <w:r>
               <w:t>MyApp1</w:t>
             </w:r>
@@ -120,6 +135,12 @@
             <w:tcW w:w="4789" w:type="dxa"/>
           </w:tcPr>
           <w:p>
+            <w:pPr>
+              <w:pStyle w:val="BodyText"/>
+              <w:ind w:left="0"/>
+            </w:pPr>
+            <w:proofErr w:type="spellStart"/>
+            <w:proofErr w:type="spellEnd"/>
             <w:r>
               <w:t>MyApp1-Server</w:t>
             </w:r>
@@ -7126,6 +7147,25 @@
 </file>
 
 <file path=customXml/item1.xml><?xml version="1.0" encoding="utf-8"?>
+<?mso-contentType ?>
+<FormTemplates xmlns="http://schemas.microsoft.com/sharepoint/v3/contenttype/forms">
+  <Display>DocumentLibraryForm</Display>
+  <Edit>DocumentLibraryForm</Edit>
+  <New>DocumentLibraryForm</New>
+</FormTemplates>
+</file>
+
+<file path=customXml/item2.xml><?xml version="1.0" encoding="utf-8"?>
+<b:Sources xmlns:b="http://schemas.openxmlformats.org/officeDocument/2006/bibliography" xmlns="http://schemas.openxmlformats.org/officeDocument/2006/bibliography" SelectedStyle="\APA.XSL" StyleName="APA"/>
+</file>
+
+<file path=customXml/item3.xml><?xml version="1.0" encoding="utf-8"?>
+<p:properties xmlns:p="http://schemas.microsoft.com/office/2006/metadata/properties" xmlns:xsi="http://www.w3.org/2001/XMLSchema-instance">
+  <documentManagement/>
+</p:properties>
+</file>
+
+<file path=customXml/item4.xml><?xml version="1.0" encoding="utf-8"?>
 <ct:contentTypeSchema xmlns:ct="http://schemas.microsoft.com/office/2006/metadata/contentType" xmlns:ma="http://schemas.microsoft.com/office/2006/metadata/properties/metaAttributes" ct:_="" ma:_="" ma:contentTypeName="Document" ma:contentTypeID="0x0101003D5BFEEEBD3DF740A92325331AC4ACD8" ma:contentTypeVersion="0" ma:contentTypeDescription="Create a new document." ma:contentTypeScope="" ma:versionID="54995f3ca5f70250ca21ecdc4f1ea4b3">
   <xsd:schema xmlns:xsd="http://www.w3.org/2001/XMLSchema" xmlns:p="http://schemas.microsoft.com/office/2006/metadata/properties" targetNamespace="http://schemas.microsoft.com/office/2006/metadata/properties" ma:root="true" ma:fieldsID="84d24c2467e79a5b957f305a830827c0">
     <xsd:element name="properties">
@@ -7174,26 +7214,31 @@
 </ct:contentTypeSchema>
 </file>
 
-<file path=customXml/item2.xml><?xml version="1.0" encoding="utf-8"?>
-<p:properties xmlns:p="http://schemas.microsoft.com/office/2006/metadata/properties" xmlns:xsi="http://www.w3.org/2001/XMLSchema-instance">
-  <documentManagement/>
-</p:properties>
+<file path=customXml/itemProps1.xml><?xml version="1.0" encoding="utf-8"?>
+<ds:datastoreItem xmlns:ds="http://schemas.openxmlformats.org/officeDocument/2006/customXml" ds:itemID="{127BE8E4-36C4-4167-AB90-B2A7948BABA1}">
+  <ds:schemaRefs>
+    <ds:schemaRef ds:uri="http://schemas.microsoft.com/sharepoint/v3/contenttype/forms"/>
+  </ds:schemaRefs>
+</ds:datastoreItem>
 </file>
 
-<file path=customXml/item3.xml><?xml version="1.0" encoding="utf-8"?>
-<b:Sources xmlns:b="http://schemas.openxmlformats.org/officeDocument/2006/bibliography" xmlns="http://schemas.openxmlformats.org/officeDocument/2006/bibliography" SelectedStyle="\APA.XSL" StyleName="APA"/>
+<file path=customXml/itemProps2.xml><?xml version="1.0" encoding="utf-8"?>
+<ds:datastoreItem xmlns:ds="http://schemas.openxmlformats.org/officeDocument/2006/customXml" ds:itemID="{FB9DEC70-5B17-4AC3-9BBB-1E2C6EFFD0C8}">
+  <ds:schemaRefs>
+    <ds:schemaRef ds:uri="http://schemas.openxmlformats.org/officeDocument/2006/bibliography"/>
+  </ds:schemaRefs>
+</ds:datastoreItem>
 </file>
 
-<file path=customXml/item4.xml><?xml version="1.0" encoding="utf-8"?>
-<?mso-contentType ?>
-<FormTemplates xmlns="http://schemas.microsoft.com/sharepoint/v3/contenttype/forms">
-  <Display>DocumentLibraryForm</Display>
-  <Edit>DocumentLibraryForm</Edit>
-  <New>DocumentLibraryForm</New>
-</FormTemplates>
+<file path=customXml/itemProps3.xml><?xml version="1.0" encoding="utf-8"?>
+<ds:datastoreItem xmlns:ds="http://schemas.openxmlformats.org/officeDocument/2006/customXml" ds:itemID="{F9BF72EE-DAC1-4604-8022-F10F8AEFF64C}">
+  <ds:schemaRefs>
+    <ds:schemaRef ds:uri="http://schemas.microsoft.com/office/2006/metadata/properties"/>
+  </ds:schemaRefs>
+</ds:datastoreItem>
 </file>
 
-<file path=customXml/itemProps1.xml><?xml version="1.0" encoding="utf-8"?>
+<file path=customXml/itemProps4.xml><?xml version="1.0" encoding="utf-8"?>
 <ds:datastoreItem xmlns:ds="http://schemas.openxmlformats.org/officeDocument/2006/customXml" ds:itemID="{B444DC24-FC36-43D6-ADFC-18730092E96F}">
   <ds:schemaRefs>
     <ds:schemaRef ds:uri="http://schemas.microsoft.com/office/2006/metadata/contentType"/>
@@ -7206,28 +7251,4 @@
     <ds:schemaRef ds:uri="http://schemas.microsoft.com/office/internal/2005/internalDocumentation"/>
   </ds:schemaRefs>
 </ds:datastoreItem>
-</file>
-
-<file path=customXml/itemProps2.xml><?xml version="1.0" encoding="utf-8"?>
-<ds:datastoreItem xmlns:ds="http://schemas.openxmlformats.org/officeDocument/2006/customXml" ds:itemID="{F9BF72EE-DAC1-4604-8022-F10F8AEFF64C}">
-  <ds:schemaRefs>
-    <ds:schemaRef ds:uri="http://schemas.microsoft.com/office/2006/metadata/properties"/>
-  </ds:schemaRefs>
-</ds:datastoreItem>
-</file>
-
-<file path=customXml/itemProps3.xml><?xml version="1.0" encoding="utf-8"?>
-<ds:datastoreItem xmlns:ds="http://schemas.openxmlformats.org/officeDocument/2006/customXml" ds:itemID="{FB9DEC70-5B17-4AC3-9BBB-1E2C6EFFD0C8}">
-  <ds:schemaRefs>
-    <ds:schemaRef ds:uri="http://schemas.openxmlformats.org/officeDocument/2006/bibliography"/>
-  </ds:schemaRefs>
-</ds:datastoreItem>
-</file>
-
-<file path=customXml/itemProps4.xml><?xml version="1.0" encoding="utf-8"?>
-<ds:datastoreItem xmlns:ds="http://schemas.openxmlformats.org/officeDocument/2006/customXml" ds:itemID="{127BE8E4-36C4-4167-AB90-B2A7948BABA1}">
-  <ds:schemaRefs>
-    <ds:schemaRef ds:uri="http://schemas.microsoft.com/sharepoint/v3/contenttype/forms"/>
-  </ds:schemaRefs>
-</ds:datastoreItem>
 </file>
</xml_diff>